<commit_message>
Added largest network and instructions to run.
</commit_message>
<xml_diff>
--- a/src/tapestry/Readme.docx
+++ b/src/tapestry/Readme.docx
@@ -171,6 +171,44 @@
     </w:p>
     <w:p>
       <w:pPr>
+        <w:pStyle w:val="ListParagraph"/>
+        <w:numPr>
+          <w:ilvl w:val="0"/>
+          <w:numId w:val="2"/>
+        </w:numPr>
+      </w:pPr>
+      <w:r>
+        <w:t>T</w:t>
+      </w:r>
+      <w:r>
+        <w:t>he failure model</w:t>
+      </w:r>
+      <w:r>
+        <w:t xml:space="preserve"> has also been implemented</w:t>
+      </w:r>
+      <w:r>
+        <w:t xml:space="preserve"> where certain percentage of nodes</w:t>
+      </w:r>
+      <w:r>
+        <w:t xml:space="preserve"> (received as command line input, default value zero) </w:t>
+      </w:r>
+      <w:r>
+        <w:t>i</w:t>
+      </w:r>
+      <w:r>
+        <w:t>s killed and then the resiliency of the Tapestry network is</w:t>
+      </w:r>
+      <w:r>
+        <w:t xml:space="preserve"> tested.</w:t>
+      </w:r>
+    </w:p>
+    <w:p>
+      <w:pPr>
+        <w:pStyle w:val="ListParagraph"/>
+      </w:pPr>
+    </w:p>
+    <w:p>
+      <w:pPr>
         <w:rPr>
           <w:b/>
           <w:sz w:val="32"/>
@@ -184,6 +222,115 @@
           <w:szCs w:val="32"/>
         </w:rPr>
         <w:t>Largest Network that we dealt with:</w:t>
+      </w:r>
+    </w:p>
+    <w:p>
+      <w:r>
+        <w:t>The largest network we successfully tested was created with 5000 nodes and 10 requests were made by each peer.</w:t>
+      </w:r>
+    </w:p>
+    <w:p>
+      <w:pPr>
+        <w:rPr>
+          <w:b/>
+          <w:sz w:val="32"/>
+          <w:szCs w:val="32"/>
+        </w:rPr>
+      </w:pPr>
+      <w:r>
+        <w:rPr>
+          <w:b/>
+          <w:sz w:val="32"/>
+          <w:szCs w:val="32"/>
+        </w:rPr>
+        <w:t>How to run:</w:t>
+      </w:r>
+    </w:p>
+    <w:p>
+      <w:pPr>
+        <w:pStyle w:val="ListParagraph"/>
+        <w:numPr>
+          <w:ilvl w:val="0"/>
+          <w:numId w:val="3"/>
+        </w:numPr>
+      </w:pPr>
+      <w:r>
+        <w:t>Unzip th</w:t>
+      </w:r>
+      <w:r>
+        <w:t>e contents of the package and</w:t>
+      </w:r>
+      <w:r>
+        <w:t> </w:t>
+      </w:r>
+      <w:r>
+        <w:t>change directory to the mix project</w:t>
+      </w:r>
+    </w:p>
+    <w:p>
+      <w:pPr>
+        <w:pStyle w:val="ListParagraph"/>
+        <w:numPr>
+          <w:ilvl w:val="0"/>
+          <w:numId w:val="3"/>
+        </w:numPr>
+      </w:pPr>
+      <w:r>
+        <w:lastRenderedPageBreak/>
+        <w:t>Execute the code using-</w:t>
+      </w:r>
+    </w:p>
+    <w:p>
+      <w:pPr>
+        <w:pStyle w:val="ListParagraph"/>
+      </w:pPr>
+      <w:r>
+        <w:t xml:space="preserve"> </w:t>
+      </w:r>
+    </w:p>
+    <w:p>
+      <w:pPr>
+        <w:pStyle w:val="ListParagraph"/>
+      </w:pPr>
+      <w:r>
+        <w:t>mix run project3.exs numNodes numRequests {failure_percent}</w:t>
+      </w:r>
+    </w:p>
+    <w:p>
+      <w:pPr>
+        <w:pStyle w:val="ListParagraph"/>
+      </w:pPr>
+    </w:p>
+    <w:p>
+      <w:pPr>
+        <w:pStyle w:val="ListParagraph"/>
+      </w:pPr>
+      <w:r>
+        <w:t xml:space="preserve">Here, </w:t>
+      </w:r>
+    </w:p>
+    <w:p>
+      <w:pPr>
+        <w:pStyle w:val="ListParagraph"/>
+      </w:pPr>
+      <w:r>
+        <w:t>numNodes = size of the network or number of nodes that the network will consist of</w:t>
+      </w:r>
+    </w:p>
+    <w:p>
+      <w:pPr>
+        <w:pStyle w:val="ListParagraph"/>
+      </w:pPr>
+      <w:r>
+        <w:t>numRequests = number of requests each node will make</w:t>
+      </w:r>
+    </w:p>
+    <w:p>
+      <w:pPr>
+        <w:pStyle w:val="ListParagraph"/>
+      </w:pPr>
+      <w:r>
+        <w:t>failure_percent = percentage of nodes that will be terminated in the network. This is an optional parameter. If no value is provided for this parameter, the default value taken is zero.</w:t>
       </w:r>
     </w:p>
     <w:p/>
@@ -313,6 +460,92 @@
     </w:lvl>
   </w:abstractNum>
   <w:abstractNum w:abstractNumId="1">
+    <w:nsid w:val="1189799E"/>
+    <w:multiLevelType w:val="hybridMultilevel"/>
+    <w:tmpl w:val="E2CC3892"/>
+    <w:lvl w:ilvl="0" w:tplc="0409000F">
+      <w:start w:val="1"/>
+      <w:numFmt w:val="decimal"/>
+      <w:lvlText w:val="%1."/>
+      <w:lvlJc w:val="left"/>
+      <w:pPr>
+        <w:ind w:left="720" w:hanging="360"/>
+      </w:pPr>
+    </w:lvl>
+    <w:lvl w:ilvl="1" w:tplc="04090019" w:tentative="1">
+      <w:start w:val="1"/>
+      <w:numFmt w:val="lowerLetter"/>
+      <w:lvlText w:val="%2."/>
+      <w:lvlJc w:val="left"/>
+      <w:pPr>
+        <w:ind w:left="1440" w:hanging="360"/>
+      </w:pPr>
+    </w:lvl>
+    <w:lvl w:ilvl="2" w:tplc="0409001B" w:tentative="1">
+      <w:start w:val="1"/>
+      <w:numFmt w:val="lowerRoman"/>
+      <w:lvlText w:val="%3."/>
+      <w:lvlJc w:val="right"/>
+      <w:pPr>
+        <w:ind w:left="2160" w:hanging="180"/>
+      </w:pPr>
+    </w:lvl>
+    <w:lvl w:ilvl="3" w:tplc="0409000F" w:tentative="1">
+      <w:start w:val="1"/>
+      <w:numFmt w:val="decimal"/>
+      <w:lvlText w:val="%4."/>
+      <w:lvlJc w:val="left"/>
+      <w:pPr>
+        <w:ind w:left="2880" w:hanging="360"/>
+      </w:pPr>
+    </w:lvl>
+    <w:lvl w:ilvl="4" w:tplc="04090019" w:tentative="1">
+      <w:start w:val="1"/>
+      <w:numFmt w:val="lowerLetter"/>
+      <w:lvlText w:val="%5."/>
+      <w:lvlJc w:val="left"/>
+      <w:pPr>
+        <w:ind w:left="3600" w:hanging="360"/>
+      </w:pPr>
+    </w:lvl>
+    <w:lvl w:ilvl="5" w:tplc="0409001B" w:tentative="1">
+      <w:start w:val="1"/>
+      <w:numFmt w:val="lowerRoman"/>
+      <w:lvlText w:val="%6."/>
+      <w:lvlJc w:val="right"/>
+      <w:pPr>
+        <w:ind w:left="4320" w:hanging="180"/>
+      </w:pPr>
+    </w:lvl>
+    <w:lvl w:ilvl="6" w:tplc="0409000F" w:tentative="1">
+      <w:start w:val="1"/>
+      <w:numFmt w:val="decimal"/>
+      <w:lvlText w:val="%7."/>
+      <w:lvlJc w:val="left"/>
+      <w:pPr>
+        <w:ind w:left="5040" w:hanging="360"/>
+      </w:pPr>
+    </w:lvl>
+    <w:lvl w:ilvl="7" w:tplc="04090019" w:tentative="1">
+      <w:start w:val="1"/>
+      <w:numFmt w:val="lowerLetter"/>
+      <w:lvlText w:val="%8."/>
+      <w:lvlJc w:val="left"/>
+      <w:pPr>
+        <w:ind w:left="5760" w:hanging="360"/>
+      </w:pPr>
+    </w:lvl>
+    <w:lvl w:ilvl="8" w:tplc="0409001B" w:tentative="1">
+      <w:start w:val="1"/>
+      <w:numFmt w:val="lowerRoman"/>
+      <w:lvlText w:val="%9."/>
+      <w:lvlJc w:val="right"/>
+      <w:pPr>
+        <w:ind w:left="6480" w:hanging="180"/>
+      </w:pPr>
+    </w:lvl>
+  </w:abstractNum>
+  <w:abstractNum w:abstractNumId="2">
     <w:nsid w:val="73A37D3C"/>
     <w:multiLevelType w:val="hybridMultilevel"/>
     <w:tmpl w:val="7BAAAAE0"/>
@@ -429,6 +662,9 @@
     <w:abstractNumId w:val="0"/>
   </w:num>
   <w:num w:numId="2">
+    <w:abstractNumId w:val="2"/>
+  </w:num>
+  <w:num w:numId="3">
     <w:abstractNumId w:val="1"/>
   </w:num>
 </w:numbering>
@@ -598,7 +834,6 @@
   <w:style w:type="character" w:default="1" w:styleId="DefaultParagraphFont">
     <w:name w:val="Default Paragraph Font"/>
     <w:uiPriority w:val="1"/>
-    <w:semiHidden/>
     <w:unhideWhenUsed/>
   </w:style>
   <w:style w:type="table" w:default="1" w:styleId="TableNormal">

</xml_diff>

<commit_message>
added my ufid to readme
</commit_message>
<xml_diff>
--- a/src/tapestry/Readme.docx
+++ b/src/tapestry/Readme.docx
@@ -1,10 +1,12 @@
 
 <file path=word/document.xml><?xml version="1.0" encoding="utf-8"?>
-<w:document xmlns:ve="http://schemas.openxmlformats.org/markup-compatibility/2006" xmlns:o="urn:schemas-microsoft-com:office:office" xmlns:r="http://schemas.openxmlformats.org/officeDocument/2006/relationships" xmlns:m="http://schemas.openxmlformats.org/officeDocument/2006/math" xmlns:v="urn:schemas-microsoft-com:vml" xmlns:wp="http://schemas.openxmlformats.org/drawingml/2006/wordprocessingDrawing" xmlns:w10="urn:schemas-microsoft-com:office:word" xmlns:w="http://schemas.openxmlformats.org/wordprocessingml/2006/main" xmlns:wne="http://schemas.microsoft.com/office/word/2006/wordml">
+<w:document xmlns:o="urn:schemas-microsoft-com:office:office" xmlns:r="http://schemas.openxmlformats.org/officeDocument/2006/relationships" xmlns:v="urn:schemas-microsoft-com:vml" xmlns:w="http://schemas.openxmlformats.org/wordprocessingml/2006/main" xmlns:w10="urn:schemas-microsoft-com:office:word" xmlns:wp="http://schemas.openxmlformats.org/drawingml/2006/wordprocessingDrawing" xmlns:wps="http://schemas.microsoft.com/office/word/2010/wordprocessingShape" xmlns:wpg="http://schemas.microsoft.com/office/word/2010/wordprocessingGroup" xmlns:mc="http://schemas.openxmlformats.org/markup-compatibility/2006" xmlns:wp14="http://schemas.microsoft.com/office/word/2010/wordprocessingDrawing" xmlns:w14="http://schemas.microsoft.com/office/word/2010/wordml" mc:Ignorable="w14 wp14">
   <w:body>
     <w:p>
       <w:pPr>
+        <w:pStyle w:val="Normal"/>
         <w:rPr>
+          <w:b/>
           <w:b/>
           <w:sz w:val="32"/>
           <w:szCs w:val="32"/>
@@ -26,9 +28,19 @@
           <w:ilvl w:val="0"/>
           <w:numId w:val="1"/>
         </w:numPr>
-      </w:pPr>
-      <w:r>
-        <w:t>Naman Arora (UFID:)</w:t>
+        <w:rPr/>
+      </w:pPr>
+      <w:r>
+        <w:rPr/>
+        <w:t xml:space="preserve">Naman Arora (UFID: </w:t>
+      </w:r>
+      <w:r>
+        <w:rPr/>
+        <w:t>3979-0439</w:t>
+      </w:r>
+      <w:r>
+        <w:rPr/>
+        <w:t>)</w:t>
       </w:r>
     </w:p>
     <w:p>
@@ -38,15 +50,27 @@
           <w:ilvl w:val="0"/>
           <w:numId w:val="1"/>
         </w:numPr>
-      </w:pPr>
-      <w:r>
-        <w:t>Drona Banerjee (UFID: 46627749)</w:t>
-      </w:r>
-    </w:p>
-    <w:p/>
-    <w:p>
-      <w:pPr>
+        <w:rPr/>
+      </w:pPr>
+      <w:r>
+        <w:rPr/>
+        <w:t>Drona Banerjee (UFID: 4662-7749)</w:t>
+      </w:r>
+    </w:p>
+    <w:p>
+      <w:pPr>
+        <w:pStyle w:val="Normal"/>
+        <w:rPr/>
+      </w:pPr>
+      <w:r>
+        <w:rPr/>
+      </w:r>
+    </w:p>
+    <w:p>
+      <w:pPr>
+        <w:pStyle w:val="Normal"/>
         <w:rPr>
+          <w:b/>
           <w:b/>
           <w:sz w:val="32"/>
           <w:szCs w:val="32"/>
@@ -68,22 +92,26 @@
           <w:ilvl w:val="0"/>
           <w:numId w:val="2"/>
         </w:numPr>
-      </w:pPr>
-      <w:r>
+        <w:rPr/>
+      </w:pPr>
+      <w:r>
+        <w:rPr/>
         <w:t>All the Tapestry APIs for network join and routing have been successfully implemented as described in the paper - Tapestry: A Resilient Global-Scale Overlay for Service Deployment by Ben Y. Zhao, Ling</w:t>
       </w:r>
     </w:p>
     <w:p>
       <w:pPr>
         <w:pStyle w:val="ListParagraph"/>
-      </w:pPr>
-      <w:r>
+        <w:rPr/>
+      </w:pPr>
+      <w:r>
+        <w:rPr/>
         <w:t xml:space="preserve">Huang, Jeremy Stribling, Sean C. Rhea, Anthony D. Joseph and John D. Kubiatowicz. Link to paper- </w:t>
       </w:r>
-      <w:hyperlink r:id="rId5" w:history="1">
+      <w:hyperlink r:id="rId2">
         <w:r>
           <w:rPr>
-            <w:rStyle w:val="Hyperlink"/>
+            <w:rStyle w:val="InternetLink"/>
           </w:rPr>
           <w:t>https://pdos.csail.mit.edu/~strib/docs/tapestry/tapestry_jsac03.pdf</w:t>
         </w:r>
@@ -92,23 +120,38 @@
     <w:p>
       <w:pPr>
         <w:pStyle w:val="ListParagraph"/>
-      </w:pPr>
-    </w:p>
-    <w:p>
-      <w:pPr>
-        <w:pStyle w:val="ListParagraph"/>
-      </w:pPr>
-      <w:r>
-        <w:t xml:space="preserve">We have used a string as an object and were succesfully able to publish, unpublish and route to it. We are also able to route to any node in the network using </w:t>
-      </w:r>
-      <w:r>
-        <w:t>Tapestry’s algorithm for routing.</w:t>
-      </w:r>
-    </w:p>
-    <w:p>
-      <w:pPr>
-        <w:pStyle w:val="ListParagraph"/>
-      </w:pPr>
+        <w:rPr/>
+      </w:pPr>
+      <w:r>
+        <w:rPr/>
+      </w:r>
+    </w:p>
+    <w:p>
+      <w:pPr>
+        <w:pStyle w:val="ListParagraph"/>
+        <w:rPr/>
+      </w:pPr>
+      <w:r>
+        <w:rPr/>
+        <w:t xml:space="preserve">We have used a string as an object and were </w:t>
+      </w:r>
+      <w:r>
+        <w:rPr/>
+        <w:t>successfully</w:t>
+      </w:r>
+      <w:r>
+        <w:rPr/>
+        <w:t xml:space="preserve"> able to publish, un-publish and route to it. We are also able to route to any node in the network using Tapestry’s algorithm for routing.</w:t>
+      </w:r>
+    </w:p>
+    <w:p>
+      <w:pPr>
+        <w:pStyle w:val="ListParagraph"/>
+        <w:rPr/>
+      </w:pPr>
+      <w:r>
+        <w:rPr/>
+      </w:r>
     </w:p>
     <w:p>
       <w:pPr>
@@ -117,23 +160,31 @@
           <w:ilvl w:val="0"/>
           <w:numId w:val="2"/>
         </w:numPr>
-      </w:pPr>
-      <w:r>
+        <w:rPr/>
+      </w:pPr>
+      <w:r>
+        <w:rPr/>
         <w:t xml:space="preserve">All the nodes (number of nodes to be created is provided as a command line input) are created </w:t>
       </w:r>
     </w:p>
     <w:p>
       <w:pPr>
         <w:pStyle w:val="ListParagraph"/>
-      </w:pPr>
-      <w:r>
+        <w:rPr/>
+      </w:pPr>
+      <w:r>
+        <w:rPr/>
         <w:t>and added to the network. Each node makes certain number of requests (number of requests made is also taken as a command line input) routed to a random node in the network. We are calculating the number of hops it takes for each request and the maximum number of hops is provided as the output. Each node makes one request per second.</w:t>
       </w:r>
     </w:p>
     <w:p>
       <w:pPr>
         <w:pStyle w:val="ListParagraph"/>
-      </w:pPr>
+        <w:rPr/>
+      </w:pPr>
+      <w:r>
+        <w:rPr/>
+      </w:r>
     </w:p>
     <w:p>
       <w:pPr>
@@ -142,15 +193,21 @@
           <w:ilvl w:val="0"/>
           <w:numId w:val="2"/>
         </w:numPr>
-      </w:pPr>
-      <w:r>
+        <w:rPr/>
+      </w:pPr>
+      <w:r>
+        <w:rPr/>
         <w:t>Surrogate routing has been implemented.</w:t>
       </w:r>
     </w:p>
     <w:p>
       <w:pPr>
         <w:pStyle w:val="ListParagraph"/>
-      </w:pPr>
+        <w:rPr/>
+      </w:pPr>
+      <w:r>
+        <w:rPr/>
+      </w:r>
     </w:p>
     <w:p>
       <w:pPr>
@@ -159,15 +216,21 @@
           <w:ilvl w:val="0"/>
           <w:numId w:val="2"/>
         </w:numPr>
-      </w:pPr>
-      <w:r>
+        <w:rPr/>
+      </w:pPr>
+      <w:r>
+        <w:rPr/>
         <w:t>Dynamic node insertion have been implemented. We are able to dynamically add nodes to the Tapestry network.</w:t>
       </w:r>
     </w:p>
     <w:p>
       <w:pPr>
         <w:pStyle w:val="ListParagraph"/>
-      </w:pPr>
+        <w:rPr/>
+      </w:pPr>
+      <w:r>
+        <w:rPr/>
+      </w:r>
     </w:p>
     <w:p>
       <w:pPr>
@@ -176,40 +239,27 @@
           <w:ilvl w:val="0"/>
           <w:numId w:val="2"/>
         </w:numPr>
-      </w:pPr>
-      <w:r>
-        <w:t>T</w:t>
-      </w:r>
-      <w:r>
-        <w:t>he failure model</w:t>
-      </w:r>
-      <w:r>
-        <w:t xml:space="preserve"> has also been implemented</w:t>
-      </w:r>
-      <w:r>
-        <w:t xml:space="preserve"> where certain percentage of nodes</w:t>
-      </w:r>
-      <w:r>
-        <w:t xml:space="preserve"> (received as command line input, default value zero) </w:t>
-      </w:r>
-      <w:r>
-        <w:t>i</w:t>
-      </w:r>
-      <w:r>
-        <w:t>s killed and then the resiliency of the Tapestry network is</w:t>
-      </w:r>
-      <w:r>
-        <w:t xml:space="preserve"> tested.</w:t>
-      </w:r>
-    </w:p>
-    <w:p>
-      <w:pPr>
-        <w:pStyle w:val="ListParagraph"/>
-      </w:pPr>
-    </w:p>
-    <w:p>
-      <w:pPr>
+        <w:rPr/>
+      </w:pPr>
+      <w:r>
+        <w:rPr/>
+        <w:t>The failure model has also been implemented where certain percentage of nodes (received as command line input, default value zero) is killed and then the resiliency of the Tapestry network is tested.</w:t>
+      </w:r>
+    </w:p>
+    <w:p>
+      <w:pPr>
+        <w:pStyle w:val="ListParagraph"/>
+        <w:rPr/>
+      </w:pPr>
+      <w:r>
+        <w:rPr/>
+      </w:r>
+    </w:p>
+    <w:p>
+      <w:pPr>
+        <w:pStyle w:val="Normal"/>
         <w:rPr>
+          <w:b/>
           <w:b/>
           <w:sz w:val="32"/>
           <w:szCs w:val="32"/>
@@ -225,13 +275,20 @@
       </w:r>
     </w:p>
     <w:p>
-      <w:r>
+      <w:pPr>
+        <w:pStyle w:val="Normal"/>
+        <w:rPr/>
+      </w:pPr>
+      <w:r>
+        <w:rPr/>
         <w:t>The largest network we successfully tested was created with 5000 nodes and 10 requests were made by each peer.</w:t>
       </w:r>
     </w:p>
     <w:p>
       <w:pPr>
+        <w:pStyle w:val="Normal"/>
         <w:rPr>
+          <w:b/>
           <w:b/>
           <w:sz w:val="32"/>
           <w:szCs w:val="32"/>
@@ -253,18 +310,11 @@
           <w:ilvl w:val="0"/>
           <w:numId w:val="3"/>
         </w:numPr>
-      </w:pPr>
-      <w:r>
-        <w:t>Unzip th</w:t>
-      </w:r>
-      <w:r>
-        <w:t>e contents of the package and</w:t>
-      </w:r>
-      <w:r>
-        <w:t> </w:t>
-      </w:r>
-      <w:r>
-        <w:t>change directory to the mix project</w:t>
+        <w:rPr/>
+      </w:pPr>
+      <w:r>
+        <w:rPr/>
+        <w:t>Unzip the contents of the package and change directory to the mix project</w:t>
       </w:r>
     </w:p>
     <w:p>
@@ -274,83 +324,112 @@
           <w:ilvl w:val="0"/>
           <w:numId w:val="3"/>
         </w:numPr>
-      </w:pPr>
-      <w:r>
-        <w:lastRenderedPageBreak/>
+        <w:rPr/>
+      </w:pPr>
+      <w:r>
+        <w:rPr/>
         <w:t>Execute the code using-</w:t>
       </w:r>
     </w:p>
     <w:p>
       <w:pPr>
         <w:pStyle w:val="ListParagraph"/>
-      </w:pPr>
-      <w:r>
+        <w:rPr/>
+      </w:pPr>
+      <w:r>
+        <w:rPr/>
         <w:t xml:space="preserve"> </w:t>
       </w:r>
     </w:p>
     <w:p>
       <w:pPr>
         <w:pStyle w:val="ListParagraph"/>
-      </w:pPr>
-      <w:r>
+        <w:rPr/>
+      </w:pPr>
+      <w:r>
+        <w:rPr/>
         <w:t>mix run project3.exs numNodes numRequests {failure_percent}</w:t>
       </w:r>
     </w:p>
     <w:p>
       <w:pPr>
         <w:pStyle w:val="ListParagraph"/>
-      </w:pPr>
-    </w:p>
-    <w:p>
-      <w:pPr>
-        <w:pStyle w:val="ListParagraph"/>
-      </w:pPr>
-      <w:r>
+        <w:rPr/>
+      </w:pPr>
+      <w:r>
+        <w:rPr/>
+      </w:r>
+    </w:p>
+    <w:p>
+      <w:pPr>
+        <w:pStyle w:val="ListParagraph"/>
+        <w:rPr/>
+      </w:pPr>
+      <w:r>
+        <w:rPr/>
         <w:t xml:space="preserve">Here, </w:t>
       </w:r>
     </w:p>
     <w:p>
       <w:pPr>
         <w:pStyle w:val="ListParagraph"/>
-      </w:pPr>
-      <w:r>
+        <w:rPr/>
+      </w:pPr>
+      <w:r>
+        <w:rPr/>
         <w:t>numNodes = size of the network or number of nodes that the network will consist of</w:t>
       </w:r>
     </w:p>
     <w:p>
       <w:pPr>
         <w:pStyle w:val="ListParagraph"/>
-      </w:pPr>
-      <w:r>
+        <w:rPr/>
+      </w:pPr>
+      <w:r>
+        <w:rPr/>
         <w:t>numRequests = number of requests each node will make</w:t>
       </w:r>
     </w:p>
     <w:p>
       <w:pPr>
         <w:pStyle w:val="ListParagraph"/>
-      </w:pPr>
-      <w:r>
+        <w:rPr/>
+      </w:pPr>
+      <w:r>
+        <w:rPr/>
         <w:t>failure_percent = percentage of nodes that will be terminated in the network. This is an optional parameter. If no value is provided for this parameter, the default value taken is zero.</w:t>
       </w:r>
     </w:p>
-    <w:p/>
+    <w:p>
+      <w:pPr>
+        <w:pStyle w:val="Normal"/>
+        <w:widowControl/>
+        <w:bidi w:val="0"/>
+        <w:spacing w:lineRule="auto" w:line="276" w:before="0" w:after="200"/>
+        <w:jc w:val="left"/>
+        <w:rPr/>
+      </w:pPr>
+      <w:r>
+        <w:rPr/>
+      </w:r>
+    </w:p>
     <w:sectPr>
+      <w:type w:val="nextPage"/>
       <w:pgSz w:w="12240" w:h="15840"/>
-      <w:pgMar w:top="1440" w:right="1440" w:bottom="1440" w:left="1440" w:header="720" w:footer="720" w:gutter="0"/>
-      <w:cols w:space="720"/>
-      <w:docGrid w:linePitch="360"/>
+      <w:pgMar w:left="1440" w:right="1440" w:header="0" w:top="1440" w:footer="0" w:bottom="1440" w:gutter="0"/>
+      <w:pgNumType w:fmt="decimal"/>
+      <w:formProt w:val="false"/>
+      <w:textDirection w:val="lrTb"/>
+      <w:docGrid w:type="default" w:linePitch="360" w:charSpace="4096"/>
     </w:sectPr>
   </w:body>
 </w:document>
 </file>
 
 <file path=word/numbering.xml><?xml version="1.0" encoding="utf-8"?>
-<w:numbering xmlns:ve="http://schemas.openxmlformats.org/markup-compatibility/2006" xmlns:o="urn:schemas-microsoft-com:office:office" xmlns:r="http://schemas.openxmlformats.org/officeDocument/2006/relationships" xmlns:m="http://schemas.openxmlformats.org/officeDocument/2006/math" xmlns:v="urn:schemas-microsoft-com:vml" xmlns:wp="http://schemas.openxmlformats.org/drawingml/2006/wordprocessingDrawing" xmlns:w10="urn:schemas-microsoft-com:office:word" xmlns:w="http://schemas.openxmlformats.org/wordprocessingml/2006/main" xmlns:wne="http://schemas.microsoft.com/office/word/2006/wordml">
-  <w:abstractNum w:abstractNumId="0">
-    <w:nsid w:val="104D0FAE"/>
-    <w:multiLevelType w:val="hybridMultilevel"/>
-    <w:tmpl w:val="6CC88ED2"/>
-    <w:lvl w:ilvl="0" w:tplc="04090001">
+<w:numbering xmlns:w="http://schemas.openxmlformats.org/wordprocessingml/2006/main" xmlns:o="urn:schemas-microsoft-com:office:office" xmlns:r="http://schemas.openxmlformats.org/officeDocument/2006/relationships" xmlns:v="urn:schemas-microsoft-com:vml">
+  <w:abstractNum w:abstractNumId="1">
+    <w:lvl w:ilvl="0">
       <w:start w:val="1"/>
       <w:numFmt w:val="bullet"/>
       <w:lvlText w:val=""/>
@@ -359,10 +438,10 @@
         <w:ind w:left="720" w:hanging="360"/>
       </w:pPr>
       <w:rPr>
-        <w:rFonts w:ascii="Symbol" w:hAnsi="Symbol" w:hint="default"/>
-      </w:rPr>
-    </w:lvl>
-    <w:lvl w:ilvl="1" w:tplc="04090003" w:tentative="1">
+        <w:rFonts w:ascii="Symbol" w:hAnsi="Symbol" w:cs="Symbol" w:hint="default"/>
+      </w:rPr>
+    </w:lvl>
+    <w:lvl w:ilvl="1">
       <w:start w:val="1"/>
       <w:numFmt w:val="bullet"/>
       <w:lvlText w:val="o"/>
@@ -372,9 +451,10 @@
       </w:pPr>
       <w:rPr>
         <w:rFonts w:ascii="Courier New" w:hAnsi="Courier New" w:cs="Courier New" w:hint="default"/>
-      </w:rPr>
-    </w:lvl>
-    <w:lvl w:ilvl="2" w:tplc="04090005" w:tentative="1">
+        <w:rFonts w:cs="Courier New"/>
+      </w:rPr>
+    </w:lvl>
+    <w:lvl w:ilvl="2">
       <w:start w:val="1"/>
       <w:numFmt w:val="bullet"/>
       <w:lvlText w:val=""/>
@@ -383,10 +463,10 @@
         <w:ind w:left="2160" w:hanging="360"/>
       </w:pPr>
       <w:rPr>
-        <w:rFonts w:ascii="Wingdings" w:hAnsi="Wingdings" w:hint="default"/>
-      </w:rPr>
-    </w:lvl>
-    <w:lvl w:ilvl="3" w:tplc="04090001" w:tentative="1">
+        <w:rFonts w:ascii="Wingdings" w:hAnsi="Wingdings" w:cs="Wingdings" w:hint="default"/>
+      </w:rPr>
+    </w:lvl>
+    <w:lvl w:ilvl="3">
       <w:start w:val="1"/>
       <w:numFmt w:val="bullet"/>
       <w:lvlText w:val=""/>
@@ -395,10 +475,10 @@
         <w:ind w:left="2880" w:hanging="360"/>
       </w:pPr>
       <w:rPr>
-        <w:rFonts w:ascii="Symbol" w:hAnsi="Symbol" w:hint="default"/>
-      </w:rPr>
-    </w:lvl>
-    <w:lvl w:ilvl="4" w:tplc="04090003" w:tentative="1">
+        <w:rFonts w:ascii="Symbol" w:hAnsi="Symbol" w:cs="Symbol" w:hint="default"/>
+      </w:rPr>
+    </w:lvl>
+    <w:lvl w:ilvl="4">
       <w:start w:val="1"/>
       <w:numFmt w:val="bullet"/>
       <w:lvlText w:val="o"/>
@@ -408,9 +488,10 @@
       </w:pPr>
       <w:rPr>
         <w:rFonts w:ascii="Courier New" w:hAnsi="Courier New" w:cs="Courier New" w:hint="default"/>
-      </w:rPr>
-    </w:lvl>
-    <w:lvl w:ilvl="5" w:tplc="04090005" w:tentative="1">
+        <w:rFonts w:cs="Courier New"/>
+      </w:rPr>
+    </w:lvl>
+    <w:lvl w:ilvl="5">
       <w:start w:val="1"/>
       <w:numFmt w:val="bullet"/>
       <w:lvlText w:val=""/>
@@ -419,10 +500,10 @@
         <w:ind w:left="4320" w:hanging="360"/>
       </w:pPr>
       <w:rPr>
-        <w:rFonts w:ascii="Wingdings" w:hAnsi="Wingdings" w:hint="default"/>
-      </w:rPr>
-    </w:lvl>
-    <w:lvl w:ilvl="6" w:tplc="04090001" w:tentative="1">
+        <w:rFonts w:ascii="Wingdings" w:hAnsi="Wingdings" w:cs="Wingdings" w:hint="default"/>
+      </w:rPr>
+    </w:lvl>
+    <w:lvl w:ilvl="6">
       <w:start w:val="1"/>
       <w:numFmt w:val="bullet"/>
       <w:lvlText w:val=""/>
@@ -431,10 +512,10 @@
         <w:ind w:left="5040" w:hanging="360"/>
       </w:pPr>
       <w:rPr>
-        <w:rFonts w:ascii="Symbol" w:hAnsi="Symbol" w:hint="default"/>
-      </w:rPr>
-    </w:lvl>
-    <w:lvl w:ilvl="7" w:tplc="04090003" w:tentative="1">
+        <w:rFonts w:ascii="Symbol" w:hAnsi="Symbol" w:cs="Symbol" w:hint="default"/>
+      </w:rPr>
+    </w:lvl>
+    <w:lvl w:ilvl="7">
       <w:start w:val="1"/>
       <w:numFmt w:val="bullet"/>
       <w:lvlText w:val="o"/>
@@ -444,9 +525,10 @@
       </w:pPr>
       <w:rPr>
         <w:rFonts w:ascii="Courier New" w:hAnsi="Courier New" w:cs="Courier New" w:hint="default"/>
-      </w:rPr>
-    </w:lvl>
-    <w:lvl w:ilvl="8" w:tplc="04090005" w:tentative="1">
+        <w:rFonts w:cs="Courier New"/>
+      </w:rPr>
+    </w:lvl>
+    <w:lvl w:ilvl="8">
       <w:start w:val="1"/>
       <w:numFmt w:val="bullet"/>
       <w:lvlText w:val=""/>
@@ -455,15 +537,125 @@
         <w:ind w:left="6480" w:hanging="360"/>
       </w:pPr>
       <w:rPr>
-        <w:rFonts w:ascii="Wingdings" w:hAnsi="Wingdings" w:hint="default"/>
+        <w:rFonts w:ascii="Wingdings" w:hAnsi="Wingdings" w:cs="Wingdings" w:hint="default"/>
       </w:rPr>
     </w:lvl>
   </w:abstractNum>
-  <w:abstractNum w:abstractNumId="1">
-    <w:nsid w:val="1189799E"/>
-    <w:multiLevelType w:val="hybridMultilevel"/>
-    <w:tmpl w:val="E2CC3892"/>
-    <w:lvl w:ilvl="0" w:tplc="0409000F">
+  <w:abstractNum w:abstractNumId="2">
+    <w:lvl w:ilvl="0">
+      <w:start w:val="1"/>
+      <w:numFmt w:val="bullet"/>
+      <w:lvlText w:val=""/>
+      <w:lvlJc w:val="left"/>
+      <w:pPr>
+        <w:ind w:left="720" w:hanging="360"/>
+      </w:pPr>
+      <w:rPr>
+        <w:rFonts w:ascii="Symbol" w:hAnsi="Symbol" w:cs="Symbol" w:hint="default"/>
+      </w:rPr>
+    </w:lvl>
+    <w:lvl w:ilvl="1">
+      <w:start w:val="1"/>
+      <w:numFmt w:val="bullet"/>
+      <w:lvlText w:val="o"/>
+      <w:lvlJc w:val="left"/>
+      <w:pPr>
+        <w:ind w:left="1440" w:hanging="360"/>
+      </w:pPr>
+      <w:rPr>
+        <w:rFonts w:ascii="Courier New" w:hAnsi="Courier New" w:cs="Courier New" w:hint="default"/>
+        <w:rFonts w:cs="Courier New"/>
+      </w:rPr>
+    </w:lvl>
+    <w:lvl w:ilvl="2">
+      <w:start w:val="1"/>
+      <w:numFmt w:val="bullet"/>
+      <w:lvlText w:val=""/>
+      <w:lvlJc w:val="left"/>
+      <w:pPr>
+        <w:ind w:left="2160" w:hanging="360"/>
+      </w:pPr>
+      <w:rPr>
+        <w:rFonts w:ascii="Wingdings" w:hAnsi="Wingdings" w:cs="Wingdings" w:hint="default"/>
+      </w:rPr>
+    </w:lvl>
+    <w:lvl w:ilvl="3">
+      <w:start w:val="1"/>
+      <w:numFmt w:val="bullet"/>
+      <w:lvlText w:val=""/>
+      <w:lvlJc w:val="left"/>
+      <w:pPr>
+        <w:ind w:left="2880" w:hanging="360"/>
+      </w:pPr>
+      <w:rPr>
+        <w:rFonts w:ascii="Symbol" w:hAnsi="Symbol" w:cs="Symbol" w:hint="default"/>
+      </w:rPr>
+    </w:lvl>
+    <w:lvl w:ilvl="4">
+      <w:start w:val="1"/>
+      <w:numFmt w:val="bullet"/>
+      <w:lvlText w:val="o"/>
+      <w:lvlJc w:val="left"/>
+      <w:pPr>
+        <w:ind w:left="3600" w:hanging="360"/>
+      </w:pPr>
+      <w:rPr>
+        <w:rFonts w:ascii="Courier New" w:hAnsi="Courier New" w:cs="Courier New" w:hint="default"/>
+        <w:rFonts w:cs="Courier New"/>
+      </w:rPr>
+    </w:lvl>
+    <w:lvl w:ilvl="5">
+      <w:start w:val="1"/>
+      <w:numFmt w:val="bullet"/>
+      <w:lvlText w:val=""/>
+      <w:lvlJc w:val="left"/>
+      <w:pPr>
+        <w:ind w:left="4320" w:hanging="360"/>
+      </w:pPr>
+      <w:rPr>
+        <w:rFonts w:ascii="Wingdings" w:hAnsi="Wingdings" w:cs="Wingdings" w:hint="default"/>
+      </w:rPr>
+    </w:lvl>
+    <w:lvl w:ilvl="6">
+      <w:start w:val="1"/>
+      <w:numFmt w:val="bullet"/>
+      <w:lvlText w:val=""/>
+      <w:lvlJc w:val="left"/>
+      <w:pPr>
+        <w:ind w:left="5040" w:hanging="360"/>
+      </w:pPr>
+      <w:rPr>
+        <w:rFonts w:ascii="Symbol" w:hAnsi="Symbol" w:cs="Symbol" w:hint="default"/>
+      </w:rPr>
+    </w:lvl>
+    <w:lvl w:ilvl="7">
+      <w:start w:val="1"/>
+      <w:numFmt w:val="bullet"/>
+      <w:lvlText w:val="o"/>
+      <w:lvlJc w:val="left"/>
+      <w:pPr>
+        <w:ind w:left="5760" w:hanging="360"/>
+      </w:pPr>
+      <w:rPr>
+        <w:rFonts w:ascii="Courier New" w:hAnsi="Courier New" w:cs="Courier New" w:hint="default"/>
+        <w:rFonts w:cs="Courier New"/>
+      </w:rPr>
+    </w:lvl>
+    <w:lvl w:ilvl="8">
+      <w:start w:val="1"/>
+      <w:numFmt w:val="bullet"/>
+      <w:lvlText w:val=""/>
+      <w:lvlJc w:val="left"/>
+      <w:pPr>
+        <w:ind w:left="6480" w:hanging="360"/>
+      </w:pPr>
+      <w:rPr>
+        <w:rFonts w:ascii="Wingdings" w:hAnsi="Wingdings" w:cs="Wingdings" w:hint="default"/>
+      </w:rPr>
+    </w:lvl>
+  </w:abstractNum>
+  <w:abstractNum w:abstractNumId="3">
+    <w:lvl w:ilvl="0">
       <w:start w:val="1"/>
       <w:numFmt w:val="decimal"/>
       <w:lvlText w:val="%1."/>
@@ -472,7 +664,7 @@
         <w:ind w:left="720" w:hanging="360"/>
       </w:pPr>
     </w:lvl>
-    <w:lvl w:ilvl="1" w:tplc="04090019" w:tentative="1">
+    <w:lvl w:ilvl="1">
       <w:start w:val="1"/>
       <w:numFmt w:val="lowerLetter"/>
       <w:lvlText w:val="%2."/>
@@ -481,7 +673,7 @@
         <w:ind w:left="1440" w:hanging="360"/>
       </w:pPr>
     </w:lvl>
-    <w:lvl w:ilvl="2" w:tplc="0409001B" w:tentative="1">
+    <w:lvl w:ilvl="2">
       <w:start w:val="1"/>
       <w:numFmt w:val="lowerRoman"/>
       <w:lvlText w:val="%3."/>
@@ -490,7 +682,7 @@
         <w:ind w:left="2160" w:hanging="180"/>
       </w:pPr>
     </w:lvl>
-    <w:lvl w:ilvl="3" w:tplc="0409000F" w:tentative="1">
+    <w:lvl w:ilvl="3">
       <w:start w:val="1"/>
       <w:numFmt w:val="decimal"/>
       <w:lvlText w:val="%4."/>
@@ -499,7 +691,7 @@
         <w:ind w:left="2880" w:hanging="360"/>
       </w:pPr>
     </w:lvl>
-    <w:lvl w:ilvl="4" w:tplc="04090019" w:tentative="1">
+    <w:lvl w:ilvl="4">
       <w:start w:val="1"/>
       <w:numFmt w:val="lowerLetter"/>
       <w:lvlText w:val="%5."/>
@@ -508,7 +700,7 @@
         <w:ind w:left="3600" w:hanging="360"/>
       </w:pPr>
     </w:lvl>
-    <w:lvl w:ilvl="5" w:tplc="0409001B" w:tentative="1">
+    <w:lvl w:ilvl="5">
       <w:start w:val="1"/>
       <w:numFmt w:val="lowerRoman"/>
       <w:lvlText w:val="%6."/>
@@ -517,7 +709,7 @@
         <w:ind w:left="4320" w:hanging="180"/>
       </w:pPr>
     </w:lvl>
-    <w:lvl w:ilvl="6" w:tplc="0409000F" w:tentative="1">
+    <w:lvl w:ilvl="6">
       <w:start w:val="1"/>
       <w:numFmt w:val="decimal"/>
       <w:lvlText w:val="%7."/>
@@ -526,7 +718,7 @@
         <w:ind w:left="5040" w:hanging="360"/>
       </w:pPr>
     </w:lvl>
-    <w:lvl w:ilvl="7" w:tplc="04090019" w:tentative="1">
+    <w:lvl w:ilvl="7">
       <w:start w:val="1"/>
       <w:numFmt w:val="lowerLetter"/>
       <w:lvlText w:val="%8."/>
@@ -535,7 +727,7 @@
         <w:ind w:left="5760" w:hanging="360"/>
       </w:pPr>
     </w:lvl>
-    <w:lvl w:ilvl="8" w:tplc="0409001B" w:tentative="1">
+    <w:lvl w:ilvl="8">
       <w:start w:val="1"/>
       <w:numFmt w:val="lowerRoman"/>
       <w:lvlText w:val="%9."/>
@@ -545,151 +737,131 @@
       </w:pPr>
     </w:lvl>
   </w:abstractNum>
-  <w:abstractNum w:abstractNumId="2">
-    <w:nsid w:val="73A37D3C"/>
-    <w:multiLevelType w:val="hybridMultilevel"/>
-    <w:tmpl w:val="7BAAAAE0"/>
-    <w:lvl w:ilvl="0" w:tplc="04090001">
-      <w:start w:val="1"/>
-      <w:numFmt w:val="bullet"/>
-      <w:lvlText w:val=""/>
-      <w:lvlJc w:val="left"/>
-      <w:pPr>
-        <w:ind w:left="720" w:hanging="360"/>
-      </w:pPr>
-      <w:rPr>
-        <w:rFonts w:ascii="Symbol" w:hAnsi="Symbol" w:hint="default"/>
-      </w:rPr>
-    </w:lvl>
-    <w:lvl w:ilvl="1" w:tplc="04090003" w:tentative="1">
-      <w:start w:val="1"/>
-      <w:numFmt w:val="bullet"/>
-      <w:lvlText w:val="o"/>
-      <w:lvlJc w:val="left"/>
-      <w:pPr>
-        <w:ind w:left="1440" w:hanging="360"/>
-      </w:pPr>
-      <w:rPr>
-        <w:rFonts w:ascii="Courier New" w:hAnsi="Courier New" w:cs="Courier New" w:hint="default"/>
-      </w:rPr>
-    </w:lvl>
-    <w:lvl w:ilvl="2" w:tplc="04090005" w:tentative="1">
-      <w:start w:val="1"/>
-      <w:numFmt w:val="bullet"/>
-      <w:lvlText w:val=""/>
-      <w:lvlJc w:val="left"/>
-      <w:pPr>
-        <w:ind w:left="2160" w:hanging="360"/>
-      </w:pPr>
-      <w:rPr>
-        <w:rFonts w:ascii="Wingdings" w:hAnsi="Wingdings" w:hint="default"/>
-      </w:rPr>
-    </w:lvl>
-    <w:lvl w:ilvl="3" w:tplc="04090001" w:tentative="1">
-      <w:start w:val="1"/>
-      <w:numFmt w:val="bullet"/>
-      <w:lvlText w:val=""/>
-      <w:lvlJc w:val="left"/>
-      <w:pPr>
-        <w:ind w:left="2880" w:hanging="360"/>
-      </w:pPr>
-      <w:rPr>
-        <w:rFonts w:ascii="Symbol" w:hAnsi="Symbol" w:hint="default"/>
-      </w:rPr>
-    </w:lvl>
-    <w:lvl w:ilvl="4" w:tplc="04090003" w:tentative="1">
-      <w:start w:val="1"/>
-      <w:numFmt w:val="bullet"/>
-      <w:lvlText w:val="o"/>
-      <w:lvlJc w:val="left"/>
-      <w:pPr>
-        <w:ind w:left="3600" w:hanging="360"/>
-      </w:pPr>
-      <w:rPr>
-        <w:rFonts w:ascii="Courier New" w:hAnsi="Courier New" w:cs="Courier New" w:hint="default"/>
-      </w:rPr>
-    </w:lvl>
-    <w:lvl w:ilvl="5" w:tplc="04090005" w:tentative="1">
-      <w:start w:val="1"/>
-      <w:numFmt w:val="bullet"/>
-      <w:lvlText w:val=""/>
-      <w:lvlJc w:val="left"/>
-      <w:pPr>
-        <w:ind w:left="4320" w:hanging="360"/>
-      </w:pPr>
-      <w:rPr>
-        <w:rFonts w:ascii="Wingdings" w:hAnsi="Wingdings" w:hint="default"/>
-      </w:rPr>
-    </w:lvl>
-    <w:lvl w:ilvl="6" w:tplc="04090001" w:tentative="1">
-      <w:start w:val="1"/>
-      <w:numFmt w:val="bullet"/>
-      <w:lvlText w:val=""/>
-      <w:lvlJc w:val="left"/>
-      <w:pPr>
-        <w:ind w:left="5040" w:hanging="360"/>
-      </w:pPr>
-      <w:rPr>
-        <w:rFonts w:ascii="Symbol" w:hAnsi="Symbol" w:hint="default"/>
-      </w:rPr>
-    </w:lvl>
-    <w:lvl w:ilvl="7" w:tplc="04090003" w:tentative="1">
-      <w:start w:val="1"/>
-      <w:numFmt w:val="bullet"/>
-      <w:lvlText w:val="o"/>
-      <w:lvlJc w:val="left"/>
-      <w:pPr>
-        <w:ind w:left="5760" w:hanging="360"/>
-      </w:pPr>
-      <w:rPr>
-        <w:rFonts w:ascii="Courier New" w:hAnsi="Courier New" w:cs="Courier New" w:hint="default"/>
-      </w:rPr>
-    </w:lvl>
-    <w:lvl w:ilvl="8" w:tplc="04090005" w:tentative="1">
-      <w:start w:val="1"/>
-      <w:numFmt w:val="bullet"/>
-      <w:lvlText w:val=""/>
-      <w:lvlJc w:val="left"/>
-      <w:pPr>
-        <w:ind w:left="6480" w:hanging="360"/>
-      </w:pPr>
-      <w:rPr>
-        <w:rFonts w:ascii="Wingdings" w:hAnsi="Wingdings" w:hint="default"/>
-      </w:rPr>
+  <w:abstractNum w:abstractNumId="4">
+    <w:lvl w:ilvl="0">
+      <w:start w:val="1"/>
+      <w:numFmt w:val="none"/>
+      <w:suff w:val="nothing"/>
+      <w:lvlText w:val=""/>
+      <w:lvlJc w:val="left"/>
+      <w:pPr>
+        <w:ind w:left="0" w:hanging="0"/>
+      </w:pPr>
+    </w:lvl>
+    <w:lvl w:ilvl="1">
+      <w:start w:val="1"/>
+      <w:numFmt w:val="none"/>
+      <w:suff w:val="nothing"/>
+      <w:lvlText w:val=""/>
+      <w:lvlJc w:val="left"/>
+      <w:pPr>
+        <w:ind w:left="0" w:hanging="0"/>
+      </w:pPr>
+    </w:lvl>
+    <w:lvl w:ilvl="2">
+      <w:start w:val="1"/>
+      <w:numFmt w:val="none"/>
+      <w:suff w:val="nothing"/>
+      <w:lvlText w:val=""/>
+      <w:lvlJc w:val="left"/>
+      <w:pPr>
+        <w:ind w:left="0" w:hanging="0"/>
+      </w:pPr>
+    </w:lvl>
+    <w:lvl w:ilvl="3">
+      <w:start w:val="1"/>
+      <w:numFmt w:val="none"/>
+      <w:suff w:val="nothing"/>
+      <w:lvlText w:val=""/>
+      <w:lvlJc w:val="left"/>
+      <w:pPr>
+        <w:ind w:left="0" w:hanging="0"/>
+      </w:pPr>
+    </w:lvl>
+    <w:lvl w:ilvl="4">
+      <w:start w:val="1"/>
+      <w:numFmt w:val="none"/>
+      <w:suff w:val="nothing"/>
+      <w:lvlText w:val=""/>
+      <w:lvlJc w:val="left"/>
+      <w:pPr>
+        <w:ind w:left="0" w:hanging="0"/>
+      </w:pPr>
+    </w:lvl>
+    <w:lvl w:ilvl="5">
+      <w:start w:val="1"/>
+      <w:numFmt w:val="none"/>
+      <w:suff w:val="nothing"/>
+      <w:lvlText w:val=""/>
+      <w:lvlJc w:val="left"/>
+      <w:pPr>
+        <w:ind w:left="0" w:hanging="0"/>
+      </w:pPr>
+    </w:lvl>
+    <w:lvl w:ilvl="6">
+      <w:start w:val="1"/>
+      <w:numFmt w:val="none"/>
+      <w:suff w:val="nothing"/>
+      <w:lvlText w:val=""/>
+      <w:lvlJc w:val="left"/>
+      <w:pPr>
+        <w:ind w:left="0" w:hanging="0"/>
+      </w:pPr>
+    </w:lvl>
+    <w:lvl w:ilvl="7">
+      <w:start w:val="1"/>
+      <w:numFmt w:val="none"/>
+      <w:suff w:val="nothing"/>
+      <w:lvlText w:val=""/>
+      <w:lvlJc w:val="left"/>
+      <w:pPr>
+        <w:ind w:left="0" w:hanging="0"/>
+      </w:pPr>
+    </w:lvl>
+    <w:lvl w:ilvl="8">
+      <w:start w:val="1"/>
+      <w:numFmt w:val="none"/>
+      <w:suff w:val="nothing"/>
+      <w:lvlText w:val=""/>
+      <w:lvlJc w:val="left"/>
+      <w:pPr>
+        <w:ind w:left="0" w:hanging="0"/>
+      </w:pPr>
     </w:lvl>
   </w:abstractNum>
   <w:num w:numId="1">
-    <w:abstractNumId w:val="0"/>
+    <w:abstractNumId w:val="1"/>
   </w:num>
   <w:num w:numId="2">
     <w:abstractNumId w:val="2"/>
   </w:num>
   <w:num w:numId="3">
-    <w:abstractNumId w:val="1"/>
+    <w:abstractNumId w:val="3"/>
+  </w:num>
+  <w:num w:numId="4">
+    <w:abstractNumId w:val="4"/>
   </w:num>
 </w:numbering>
 </file>
 
 <file path=word/styles.xml><?xml version="1.0" encoding="utf-8"?>
-<w:styles xmlns:r="http://schemas.openxmlformats.org/officeDocument/2006/relationships" xmlns:w="http://schemas.openxmlformats.org/wordprocessingml/2006/main">
+<w:styles xmlns:w="http://schemas.openxmlformats.org/wordprocessingml/2006/main" xmlns:w14="http://schemas.microsoft.com/office/word/2010/wordml" xmlns:mc="http://schemas.openxmlformats.org/markup-compatibility/2006" mc:Ignorable="w14">
   <w:docDefaults>
     <w:rPrDefault>
       <w:rPr>
-        <w:rFonts w:asciiTheme="minorHAnsi" w:eastAsiaTheme="minorHAnsi" w:hAnsiTheme="minorHAnsi" w:cstheme="minorBidi"/>
+        <w:rFonts w:ascii="Calibri" w:hAnsi="Calibri" w:eastAsia="Calibri" w:cs="" w:asciiTheme="minorHAnsi" w:cstheme="minorBidi" w:eastAsiaTheme="minorHAnsi" w:hAnsiTheme="minorHAnsi"/>
         <w:sz w:val="22"/>
         <w:szCs w:val="22"/>
         <w:lang w:val="en-US" w:eastAsia="en-US" w:bidi="ar-SA"/>
       </w:rPr>
     </w:rPrDefault>
     <w:pPrDefault>
-      <w:pPr>
-        <w:spacing w:after="200" w:line="276" w:lineRule="auto"/>
-      </w:pPr>
+      <w:pPr/>
     </w:pPrDefault>
   </w:docDefaults>
   <w:latentStyles w:defLockedState="0" w:defUIPriority="99" w:defSemiHidden="1" w:defUnhideWhenUsed="1" w:defQFormat="0" w:count="267">
-    <w:lsdException w:name="Normal" w:semiHidden="0" w:uiPriority="0" w:unhideWhenUsed="0" w:qFormat="1"/>
-    <w:lsdException w:name="heading 1" w:semiHidden="0" w:uiPriority="9" w:unhideWhenUsed="0" w:qFormat="1"/>
+    <w:lsdException w:name="Normal" w:uiPriority="0" w:semiHidden="0" w:unhideWhenUsed="0" w:qFormat="1"/>
+    <w:lsdException w:name="heading 1" w:uiPriority="9" w:semiHidden="0" w:unhideWhenUsed="0" w:qFormat="1"/>
     <w:lsdException w:name="heading 2" w:uiPriority="9" w:qFormat="1"/>
     <w:lsdException w:name="heading 3" w:uiPriority="9" w:qFormat="1"/>
     <w:lsdException w:name="heading 4" w:uiPriority="9" w:qFormat="1"/>
@@ -708,133 +880,233 @@
     <w:lsdException w:name="toc 8" w:uiPriority="39"/>
     <w:lsdException w:name="toc 9" w:uiPriority="39"/>
     <w:lsdException w:name="caption" w:uiPriority="35" w:qFormat="1"/>
-    <w:lsdException w:name="Title" w:semiHidden="0" w:uiPriority="10" w:unhideWhenUsed="0" w:qFormat="1"/>
+    <w:lsdException w:name="Title" w:uiPriority="10" w:semiHidden="0" w:unhideWhenUsed="0" w:qFormat="1"/>
     <w:lsdException w:name="Default Paragraph Font" w:uiPriority="1"/>
-    <w:lsdException w:name="Subtitle" w:semiHidden="0" w:uiPriority="11" w:unhideWhenUsed="0" w:qFormat="1"/>
-    <w:lsdException w:name="Strong" w:semiHidden="0" w:uiPriority="22" w:unhideWhenUsed="0" w:qFormat="1"/>
-    <w:lsdException w:name="Emphasis" w:semiHidden="0" w:uiPriority="20" w:unhideWhenUsed="0" w:qFormat="1"/>
-    <w:lsdException w:name="Table Grid" w:semiHidden="0" w:uiPriority="59" w:unhideWhenUsed="0"/>
+    <w:lsdException w:name="Subtitle" w:uiPriority="11" w:semiHidden="0" w:unhideWhenUsed="0" w:qFormat="1"/>
+    <w:lsdException w:name="Strong" w:uiPriority="22" w:semiHidden="0" w:unhideWhenUsed="0" w:qFormat="1"/>
+    <w:lsdException w:name="Emphasis" w:uiPriority="20" w:semiHidden="0" w:unhideWhenUsed="0" w:qFormat="1"/>
+    <w:lsdException w:name="Table Grid" w:uiPriority="59" w:semiHidden="0" w:unhideWhenUsed="0"/>
     <w:lsdException w:name="Placeholder Text" w:unhideWhenUsed="0"/>
-    <w:lsdException w:name="No Spacing" w:semiHidden="0" w:uiPriority="1" w:unhideWhenUsed="0" w:qFormat="1"/>
-    <w:lsdException w:name="Light Shading" w:semiHidden="0" w:uiPriority="60" w:unhideWhenUsed="0"/>
-    <w:lsdException w:name="Light List" w:semiHidden="0" w:uiPriority="61" w:unhideWhenUsed="0"/>
-    <w:lsdException w:name="Light Grid" w:semiHidden="0" w:uiPriority="62" w:unhideWhenUsed="0"/>
-    <w:lsdException w:name="Medium Shading 1" w:semiHidden="0" w:uiPriority="63" w:unhideWhenUsed="0"/>
-    <w:lsdException w:name="Medium Shading 2" w:semiHidden="0" w:uiPriority="64" w:unhideWhenUsed="0"/>
-    <w:lsdException w:name="Medium List 1" w:semiHidden="0" w:uiPriority="65" w:unhideWhenUsed="0"/>
-    <w:lsdException w:name="Medium List 2" w:semiHidden="0" w:uiPriority="66" w:unhideWhenUsed="0"/>
-    <w:lsdException w:name="Medium Grid 1" w:semiHidden="0" w:uiPriority="67" w:unhideWhenUsed="0"/>
-    <w:lsdException w:name="Medium Grid 2" w:semiHidden="0" w:uiPriority="68" w:unhideWhenUsed="0"/>
-    <w:lsdException w:name="Medium Grid 3" w:semiHidden="0" w:uiPriority="69" w:unhideWhenUsed="0"/>
-    <w:lsdException w:name="Dark List" w:semiHidden="0" w:uiPriority="70" w:unhideWhenUsed="0"/>
-    <w:lsdException w:name="Colorful Shading" w:semiHidden="0" w:uiPriority="71" w:unhideWhenUsed="0"/>
-    <w:lsdException w:name="Colorful List" w:semiHidden="0" w:uiPriority="72" w:unhideWhenUsed="0"/>
-    <w:lsdException w:name="Colorful Grid" w:semiHidden="0" w:uiPriority="73" w:unhideWhenUsed="0"/>
-    <w:lsdException w:name="Light Shading Accent 1" w:semiHidden="0" w:uiPriority="60" w:unhideWhenUsed="0"/>
-    <w:lsdException w:name="Light List Accent 1" w:semiHidden="0" w:uiPriority="61" w:unhideWhenUsed="0"/>
-    <w:lsdException w:name="Light Grid Accent 1" w:semiHidden="0" w:uiPriority="62" w:unhideWhenUsed="0"/>
-    <w:lsdException w:name="Medium Shading 1 Accent 1" w:semiHidden="0" w:uiPriority="63" w:unhideWhenUsed="0"/>
-    <w:lsdException w:name="Medium Shading 2 Accent 1" w:semiHidden="0" w:uiPriority="64" w:unhideWhenUsed="0"/>
-    <w:lsdException w:name="Medium List 1 Accent 1" w:semiHidden="0" w:uiPriority="65" w:unhideWhenUsed="0"/>
+    <w:lsdException w:name="No Spacing" w:uiPriority="1" w:semiHidden="0" w:unhideWhenUsed="0" w:qFormat="1"/>
+    <w:lsdException w:name="Light Shading" w:uiPriority="60" w:semiHidden="0" w:unhideWhenUsed="0"/>
+    <w:lsdException w:name="Light List" w:uiPriority="61" w:semiHidden="0" w:unhideWhenUsed="0"/>
+    <w:lsdException w:name="Light Grid" w:uiPriority="62" w:semiHidden="0" w:unhideWhenUsed="0"/>
+    <w:lsdException w:name="Medium Shading 1" w:uiPriority="63" w:semiHidden="0" w:unhideWhenUsed="0"/>
+    <w:lsdException w:name="Medium Shading 2" w:uiPriority="64" w:semiHidden="0" w:unhideWhenUsed="0"/>
+    <w:lsdException w:name="Medium List 1" w:uiPriority="65" w:semiHidden="0" w:unhideWhenUsed="0"/>
+    <w:lsdException w:name="Medium List 2" w:uiPriority="66" w:semiHidden="0" w:unhideWhenUsed="0"/>
+    <w:lsdException w:name="Medium Grid 1" w:uiPriority="67" w:semiHidden="0" w:unhideWhenUsed="0"/>
+    <w:lsdException w:name="Medium Grid 2" w:uiPriority="68" w:semiHidden="0" w:unhideWhenUsed="0"/>
+    <w:lsdException w:name="Medium Grid 3" w:uiPriority="69" w:semiHidden="0" w:unhideWhenUsed="0"/>
+    <w:lsdException w:name="Dark List" w:uiPriority="70" w:semiHidden="0" w:unhideWhenUsed="0"/>
+    <w:lsdException w:name="Colorful Shading" w:uiPriority="71" w:semiHidden="0" w:unhideWhenUsed="0"/>
+    <w:lsdException w:name="Colorful List" w:uiPriority="72" w:semiHidden="0" w:unhideWhenUsed="0"/>
+    <w:lsdException w:name="Colorful Grid" w:uiPriority="73" w:semiHidden="0" w:unhideWhenUsed="0"/>
+    <w:lsdException w:name="Light Shading Accent 1" w:uiPriority="60" w:semiHidden="0" w:unhideWhenUsed="0"/>
+    <w:lsdException w:name="Light List Accent 1" w:uiPriority="61" w:semiHidden="0" w:unhideWhenUsed="0"/>
+    <w:lsdException w:name="Light Grid Accent 1" w:uiPriority="62" w:semiHidden="0" w:unhideWhenUsed="0"/>
+    <w:lsdException w:name="Medium Shading 1 Accent 1" w:uiPriority="63" w:semiHidden="0" w:unhideWhenUsed="0"/>
+    <w:lsdException w:name="Medium Shading 2 Accent 1" w:uiPriority="64" w:semiHidden="0" w:unhideWhenUsed="0"/>
+    <w:lsdException w:name="Medium List 1 Accent 1" w:uiPriority="65" w:semiHidden="0" w:unhideWhenUsed="0"/>
     <w:lsdException w:name="Revision" w:unhideWhenUsed="0"/>
-    <w:lsdException w:name="List Paragraph" w:semiHidden="0" w:uiPriority="34" w:unhideWhenUsed="0" w:qFormat="1"/>
-    <w:lsdException w:name="Quote" w:semiHidden="0" w:uiPriority="29" w:unhideWhenUsed="0" w:qFormat="1"/>
-    <w:lsdException w:name="Intense Quote" w:semiHidden="0" w:uiPriority="30" w:unhideWhenUsed="0" w:qFormat="1"/>
-    <w:lsdException w:name="Medium List 2 Accent 1" w:semiHidden="0" w:uiPriority="66" w:unhideWhenUsed="0"/>
-    <w:lsdException w:name="Medium Grid 1 Accent 1" w:semiHidden="0" w:uiPriority="67" w:unhideWhenUsed="0"/>
-    <w:lsdException w:name="Medium Grid 2 Accent 1" w:semiHidden="0" w:uiPriority="68" w:unhideWhenUsed="0"/>
-    <w:lsdException w:name="Medium Grid 3 Accent 1" w:semiHidden="0" w:uiPriority="69" w:unhideWhenUsed="0"/>
-    <w:lsdException w:name="Dark List Accent 1" w:semiHidden="0" w:uiPriority="70" w:unhideWhenUsed="0"/>
-    <w:lsdException w:name="Colorful Shading Accent 1" w:semiHidden="0" w:uiPriority="71" w:unhideWhenUsed="0"/>
-    <w:lsdException w:name="Colorful List Accent 1" w:semiHidden="0" w:uiPriority="72" w:unhideWhenUsed="0"/>
-    <w:lsdException w:name="Colorful Grid Accent 1" w:semiHidden="0" w:uiPriority="73" w:unhideWhenUsed="0"/>
-    <w:lsdException w:name="Light Shading Accent 2" w:semiHidden="0" w:uiPriority="60" w:unhideWhenUsed="0"/>
-    <w:lsdException w:name="Light List Accent 2" w:semiHidden="0" w:uiPriority="61" w:unhideWhenUsed="0"/>
-    <w:lsdException w:name="Light Grid Accent 2" w:semiHidden="0" w:uiPriority="62" w:unhideWhenUsed="0"/>
-    <w:lsdException w:name="Medium Shading 1 Accent 2" w:semiHidden="0" w:uiPriority="63" w:unhideWhenUsed="0"/>
-    <w:lsdException w:name="Medium Shading 2 Accent 2" w:semiHidden="0" w:uiPriority="64" w:unhideWhenUsed="0"/>
-    <w:lsdException w:name="Medium List 1 Accent 2" w:semiHidden="0" w:uiPriority="65" w:unhideWhenUsed="0"/>
-    <w:lsdException w:name="Medium List 2 Accent 2" w:semiHidden="0" w:uiPriority="66" w:unhideWhenUsed="0"/>
-    <w:lsdException w:name="Medium Grid 1 Accent 2" w:semiHidden="0" w:uiPriority="67" w:unhideWhenUsed="0"/>
-    <w:lsdException w:name="Medium Grid 2 Accent 2" w:semiHidden="0" w:uiPriority="68" w:unhideWhenUsed="0"/>
-    <w:lsdException w:name="Medium Grid 3 Accent 2" w:semiHidden="0" w:uiPriority="69" w:unhideWhenUsed="0"/>
-    <w:lsdException w:name="Dark List Accent 2" w:semiHidden="0" w:uiPriority="70" w:unhideWhenUsed="0"/>
-    <w:lsdException w:name="Colorful Shading Accent 2" w:semiHidden="0" w:uiPriority="71" w:unhideWhenUsed="0"/>
-    <w:lsdException w:name="Colorful List Accent 2" w:semiHidden="0" w:uiPriority="72" w:unhideWhenUsed="0"/>
-    <w:lsdException w:name="Colorful Grid Accent 2" w:semiHidden="0" w:uiPriority="73" w:unhideWhenUsed="0"/>
-    <w:lsdException w:name="Light Shading Accent 3" w:semiHidden="0" w:uiPriority="60" w:unhideWhenUsed="0"/>
-    <w:lsdException w:name="Light List Accent 3" w:semiHidden="0" w:uiPriority="61" w:unhideWhenUsed="0"/>
-    <w:lsdException w:name="Light Grid Accent 3" w:semiHidden="0" w:uiPriority="62" w:unhideWhenUsed="0"/>
-    <w:lsdException w:name="Medium Shading 1 Accent 3" w:semiHidden="0" w:uiPriority="63" w:unhideWhenUsed="0"/>
-    <w:lsdException w:name="Medium Shading 2 Accent 3" w:semiHidden="0" w:uiPriority="64" w:unhideWhenUsed="0"/>
-    <w:lsdException w:name="Medium List 1 Accent 3" w:semiHidden="0" w:uiPriority="65" w:unhideWhenUsed="0"/>
-    <w:lsdException w:name="Medium List 2 Accent 3" w:semiHidden="0" w:uiPriority="66" w:unhideWhenUsed="0"/>
-    <w:lsdException w:name="Medium Grid 1 Accent 3" w:semiHidden="0" w:uiPriority="67" w:unhideWhenUsed="0"/>
-    <w:lsdException w:name="Medium Grid 2 Accent 3" w:semiHidden="0" w:uiPriority="68" w:unhideWhenUsed="0"/>
-    <w:lsdException w:name="Medium Grid 3 Accent 3" w:semiHidden="0" w:uiPriority="69" w:unhideWhenUsed="0"/>
-    <w:lsdException w:name="Dark List Accent 3" w:semiHidden="0" w:uiPriority="70" w:unhideWhenUsed="0"/>
-    <w:lsdException w:name="Colorful Shading Accent 3" w:semiHidden="0" w:uiPriority="71" w:unhideWhenUsed="0"/>
-    <w:lsdException w:name="Colorful List Accent 3" w:semiHidden="0" w:uiPriority="72" w:unhideWhenUsed="0"/>
-    <w:lsdException w:name="Colorful Grid Accent 3" w:semiHidden="0" w:uiPriority="73" w:unhideWhenUsed="0"/>
-    <w:lsdException w:name="Light Shading Accent 4" w:semiHidden="0" w:uiPriority="60" w:unhideWhenUsed="0"/>
-    <w:lsdException w:name="Light List Accent 4" w:semiHidden="0" w:uiPriority="61" w:unhideWhenUsed="0"/>
-    <w:lsdException w:name="Light Grid Accent 4" w:semiHidden="0" w:uiPriority="62" w:unhideWhenUsed="0"/>
-    <w:lsdException w:name="Medium Shading 1 Accent 4" w:semiHidden="0" w:uiPriority="63" w:unhideWhenUsed="0"/>
-    <w:lsdException w:name="Medium Shading 2 Accent 4" w:semiHidden="0" w:uiPriority="64" w:unhideWhenUsed="0"/>
-    <w:lsdException w:name="Medium List 1 Accent 4" w:semiHidden="0" w:uiPriority="65" w:unhideWhenUsed="0"/>
-    <w:lsdException w:name="Medium List 2 Accent 4" w:semiHidden="0" w:uiPriority="66" w:unhideWhenUsed="0"/>
-    <w:lsdException w:name="Medium Grid 1 Accent 4" w:semiHidden="0" w:uiPriority="67" w:unhideWhenUsed="0"/>
-    <w:lsdException w:name="Medium Grid 2 Accent 4" w:semiHidden="0" w:uiPriority="68" w:unhideWhenUsed="0"/>
-    <w:lsdException w:name="Medium Grid 3 Accent 4" w:semiHidden="0" w:uiPriority="69" w:unhideWhenUsed="0"/>
-    <w:lsdException w:name="Dark List Accent 4" w:semiHidden="0" w:uiPriority="70" w:unhideWhenUsed="0"/>
-    <w:lsdException w:name="Colorful Shading Accent 4" w:semiHidden="0" w:uiPriority="71" w:unhideWhenUsed="0"/>
-    <w:lsdException w:name="Colorful List Accent 4" w:semiHidden="0" w:uiPriority="72" w:unhideWhenUsed="0"/>
-    <w:lsdException w:name="Colorful Grid Accent 4" w:semiHidden="0" w:uiPriority="73" w:unhideWhenUsed="0"/>
-    <w:lsdException w:name="Light Shading Accent 5" w:semiHidden="0" w:uiPriority="60" w:unhideWhenUsed="0"/>
-    <w:lsdException w:name="Light List Accent 5" w:semiHidden="0" w:uiPriority="61" w:unhideWhenUsed="0"/>
-    <w:lsdException w:name="Light Grid Accent 5" w:semiHidden="0" w:uiPriority="62" w:unhideWhenUsed="0"/>
-    <w:lsdException w:name="Medium Shading 1 Accent 5" w:semiHidden="0" w:uiPriority="63" w:unhideWhenUsed="0"/>
-    <w:lsdException w:name="Medium Shading 2 Accent 5" w:semiHidden="0" w:uiPriority="64" w:unhideWhenUsed="0"/>
-    <w:lsdException w:name="Medium List 1 Accent 5" w:semiHidden="0" w:uiPriority="65" w:unhideWhenUsed="0"/>
-    <w:lsdException w:name="Medium List 2 Accent 5" w:semiHidden="0" w:uiPriority="66" w:unhideWhenUsed="0"/>
-    <w:lsdException w:name="Medium Grid 1 Accent 5" w:semiHidden="0" w:uiPriority="67" w:unhideWhenUsed="0"/>
-    <w:lsdException w:name="Medium Grid 2 Accent 5" w:semiHidden="0" w:uiPriority="68" w:unhideWhenUsed="0"/>
-    <w:lsdException w:name="Medium Grid 3 Accent 5" w:semiHidden="0" w:uiPriority="69" w:unhideWhenUsed="0"/>
-    <w:lsdException w:name="Dark List Accent 5" w:semiHidden="0" w:uiPriority="70" w:unhideWhenUsed="0"/>
-    <w:lsdException w:name="Colorful Shading Accent 5" w:semiHidden="0" w:uiPriority="71" w:unhideWhenUsed="0"/>
-    <w:lsdException w:name="Colorful List Accent 5" w:semiHidden="0" w:uiPriority="72" w:unhideWhenUsed="0"/>
-    <w:lsdException w:name="Colorful Grid Accent 5" w:semiHidden="0" w:uiPriority="73" w:unhideWhenUsed="0"/>
-    <w:lsdException w:name="Light Shading Accent 6" w:semiHidden="0" w:uiPriority="60" w:unhideWhenUsed="0"/>
-    <w:lsdException w:name="Light List Accent 6" w:semiHidden="0" w:uiPriority="61" w:unhideWhenUsed="0"/>
-    <w:lsdException w:name="Light Grid Accent 6" w:semiHidden="0" w:uiPriority="62" w:unhideWhenUsed="0"/>
-    <w:lsdException w:name="Medium Shading 1 Accent 6" w:semiHidden="0" w:uiPriority="63" w:unhideWhenUsed="0"/>
-    <w:lsdException w:name="Medium Shading 2 Accent 6" w:semiHidden="0" w:uiPriority="64" w:unhideWhenUsed="0"/>
-    <w:lsdException w:name="Medium List 1 Accent 6" w:semiHidden="0" w:uiPriority="65" w:unhideWhenUsed="0"/>
-    <w:lsdException w:name="Medium List 2 Accent 6" w:semiHidden="0" w:uiPriority="66" w:unhideWhenUsed="0"/>
-    <w:lsdException w:name="Medium Grid 1 Accent 6" w:semiHidden="0" w:uiPriority="67" w:unhideWhenUsed="0"/>
-    <w:lsdException w:name="Medium Grid 2 Accent 6" w:semiHidden="0" w:uiPriority="68" w:unhideWhenUsed="0"/>
-    <w:lsdException w:name="Medium Grid 3 Accent 6" w:semiHidden="0" w:uiPriority="69" w:unhideWhenUsed="0"/>
-    <w:lsdException w:name="Dark List Accent 6" w:semiHidden="0" w:uiPriority="70" w:unhideWhenUsed="0"/>
-    <w:lsdException w:name="Colorful Shading Accent 6" w:semiHidden="0" w:uiPriority="71" w:unhideWhenUsed="0"/>
-    <w:lsdException w:name="Colorful List Accent 6" w:semiHidden="0" w:uiPriority="72" w:unhideWhenUsed="0"/>
-    <w:lsdException w:name="Colorful Grid Accent 6" w:semiHidden="0" w:uiPriority="73" w:unhideWhenUsed="0"/>
-    <w:lsdException w:name="Subtle Emphasis" w:semiHidden="0" w:uiPriority="19" w:unhideWhenUsed="0" w:qFormat="1"/>
-    <w:lsdException w:name="Intense Emphasis" w:semiHidden="0" w:uiPriority="21" w:unhideWhenUsed="0" w:qFormat="1"/>
-    <w:lsdException w:name="Subtle Reference" w:semiHidden="0" w:uiPriority="31" w:unhideWhenUsed="0" w:qFormat="1"/>
-    <w:lsdException w:name="Intense Reference" w:semiHidden="0" w:uiPriority="32" w:unhideWhenUsed="0" w:qFormat="1"/>
-    <w:lsdException w:name="Book Title" w:semiHidden="0" w:uiPriority="33" w:unhideWhenUsed="0" w:qFormat="1"/>
+    <w:lsdException w:name="List Paragraph" w:uiPriority="34" w:semiHidden="0" w:unhideWhenUsed="0" w:qFormat="1"/>
+    <w:lsdException w:name="Quote" w:uiPriority="29" w:semiHidden="0" w:unhideWhenUsed="0" w:qFormat="1"/>
+    <w:lsdException w:name="Intense Quote" w:uiPriority="30" w:semiHidden="0" w:unhideWhenUsed="0" w:qFormat="1"/>
+    <w:lsdException w:name="Medium List 2 Accent 1" w:uiPriority="66" w:semiHidden="0" w:unhideWhenUsed="0"/>
+    <w:lsdException w:name="Medium Grid 1 Accent 1" w:uiPriority="67" w:semiHidden="0" w:unhideWhenUsed="0"/>
+    <w:lsdException w:name="Medium Grid 2 Accent 1" w:uiPriority="68" w:semiHidden="0" w:unhideWhenUsed="0"/>
+    <w:lsdException w:name="Medium Grid 3 Accent 1" w:uiPriority="69" w:semiHidden="0" w:unhideWhenUsed="0"/>
+    <w:lsdException w:name="Dark List Accent 1" w:uiPriority="70" w:semiHidden="0" w:unhideWhenUsed="0"/>
+    <w:lsdException w:name="Colorful Shading Accent 1" w:uiPriority="71" w:semiHidden="0" w:unhideWhenUsed="0"/>
+    <w:lsdException w:name="Colorful List Accent 1" w:uiPriority="72" w:semiHidden="0" w:unhideWhenUsed="0"/>
+    <w:lsdException w:name="Colorful Grid Accent 1" w:uiPriority="73" w:semiHidden="0" w:unhideWhenUsed="0"/>
+    <w:lsdException w:name="Light Shading Accent 2" w:uiPriority="60" w:semiHidden="0" w:unhideWhenUsed="0"/>
+    <w:lsdException w:name="Light List Accent 2" w:uiPriority="61" w:semiHidden="0" w:unhideWhenUsed="0"/>
+    <w:lsdException w:name="Light Grid Accent 2" w:uiPriority="62" w:semiHidden="0" w:unhideWhenUsed="0"/>
+    <w:lsdException w:name="Medium Shading 1 Accent 2" w:uiPriority="63" w:semiHidden="0" w:unhideWhenUsed="0"/>
+    <w:lsdException w:name="Medium Shading 2 Accent 2" w:uiPriority="64" w:semiHidden="0" w:unhideWhenUsed="0"/>
+    <w:lsdException w:name="Medium List 1 Accent 2" w:uiPriority="65" w:semiHidden="0" w:unhideWhenUsed="0"/>
+    <w:lsdException w:name="Medium List 2 Accent 2" w:uiPriority="66" w:semiHidden="0" w:unhideWhenUsed="0"/>
+    <w:lsdException w:name="Medium Grid 1 Accent 2" w:uiPriority="67" w:semiHidden="0" w:unhideWhenUsed="0"/>
+    <w:lsdException w:name="Medium Grid 2 Accent 2" w:uiPriority="68" w:semiHidden="0" w:unhideWhenUsed="0"/>
+    <w:lsdException w:name="Medium Grid 3 Accent 2" w:uiPriority="69" w:semiHidden="0" w:unhideWhenUsed="0"/>
+    <w:lsdException w:name="Dark List Accent 2" w:uiPriority="70" w:semiHidden="0" w:unhideWhenUsed="0"/>
+    <w:lsdException w:name="Colorful Shading Accent 2" w:uiPriority="71" w:semiHidden="0" w:unhideWhenUsed="0"/>
+    <w:lsdException w:name="Colorful List Accent 2" w:uiPriority="72" w:semiHidden="0" w:unhideWhenUsed="0"/>
+    <w:lsdException w:name="Colorful Grid Accent 2" w:uiPriority="73" w:semiHidden="0" w:unhideWhenUsed="0"/>
+    <w:lsdException w:name="Light Shading Accent 3" w:uiPriority="60" w:semiHidden="0" w:unhideWhenUsed="0"/>
+    <w:lsdException w:name="Light List Accent 3" w:uiPriority="61" w:semiHidden="0" w:unhideWhenUsed="0"/>
+    <w:lsdException w:name="Light Grid Accent 3" w:uiPriority="62" w:semiHidden="0" w:unhideWhenUsed="0"/>
+    <w:lsdException w:name="Medium Shading 1 Accent 3" w:uiPriority="63" w:semiHidden="0" w:unhideWhenUsed="0"/>
+    <w:lsdException w:name="Medium Shading 2 Accent 3" w:uiPriority="64" w:semiHidden="0" w:unhideWhenUsed="0"/>
+    <w:lsdException w:name="Medium List 1 Accent 3" w:uiPriority="65" w:semiHidden="0" w:unhideWhenUsed="0"/>
+    <w:lsdException w:name="Medium List 2 Accent 3" w:uiPriority="66" w:semiHidden="0" w:unhideWhenUsed="0"/>
+    <w:lsdException w:name="Medium Grid 1 Accent 3" w:uiPriority="67" w:semiHidden="0" w:unhideWhenUsed="0"/>
+    <w:lsdException w:name="Medium Grid 2 Accent 3" w:uiPriority="68" w:semiHidden="0" w:unhideWhenUsed="0"/>
+    <w:lsdException w:name="Medium Grid 3 Accent 3" w:uiPriority="69" w:semiHidden="0" w:unhideWhenUsed="0"/>
+    <w:lsdException w:name="Dark List Accent 3" w:uiPriority="70" w:semiHidden="0" w:unhideWhenUsed="0"/>
+    <w:lsdException w:name="Colorful Shading Accent 3" w:uiPriority="71" w:semiHidden="0" w:unhideWhenUsed="0"/>
+    <w:lsdException w:name="Colorful List Accent 3" w:uiPriority="72" w:semiHidden="0" w:unhideWhenUsed="0"/>
+    <w:lsdException w:name="Colorful Grid Accent 3" w:uiPriority="73" w:semiHidden="0" w:unhideWhenUsed="0"/>
+    <w:lsdException w:name="Light Shading Accent 4" w:uiPriority="60" w:semiHidden="0" w:unhideWhenUsed="0"/>
+    <w:lsdException w:name="Light List Accent 4" w:uiPriority="61" w:semiHidden="0" w:unhideWhenUsed="0"/>
+    <w:lsdException w:name="Light Grid Accent 4" w:uiPriority="62" w:semiHidden="0" w:unhideWhenUsed="0"/>
+    <w:lsdException w:name="Medium Shading 1 Accent 4" w:uiPriority="63" w:semiHidden="0" w:unhideWhenUsed="0"/>
+    <w:lsdException w:name="Medium Shading 2 Accent 4" w:uiPriority="64" w:semiHidden="0" w:unhideWhenUsed="0"/>
+    <w:lsdException w:name="Medium List 1 Accent 4" w:uiPriority="65" w:semiHidden="0" w:unhideWhenUsed="0"/>
+    <w:lsdException w:name="Medium List 2 Accent 4" w:uiPriority="66" w:semiHidden="0" w:unhideWhenUsed="0"/>
+    <w:lsdException w:name="Medium Grid 1 Accent 4" w:uiPriority="67" w:semiHidden="0" w:unhideWhenUsed="0"/>
+    <w:lsdException w:name="Medium Grid 2 Accent 4" w:uiPriority="68" w:semiHidden="0" w:unhideWhenUsed="0"/>
+    <w:lsdException w:name="Medium Grid 3 Accent 4" w:uiPriority="69" w:semiHidden="0" w:unhideWhenUsed="0"/>
+    <w:lsdException w:name="Dark List Accent 4" w:uiPriority="70" w:semiHidden="0" w:unhideWhenUsed="0"/>
+    <w:lsdException w:name="Colorful Shading Accent 4" w:uiPriority="71" w:semiHidden="0" w:unhideWhenUsed="0"/>
+    <w:lsdException w:name="Colorful List Accent 4" w:uiPriority="72" w:semiHidden="0" w:unhideWhenUsed="0"/>
+    <w:lsdException w:name="Colorful Grid Accent 4" w:uiPriority="73" w:semiHidden="0" w:unhideWhenUsed="0"/>
+    <w:lsdException w:name="Light Shading Accent 5" w:uiPriority="60" w:semiHidden="0" w:unhideWhenUsed="0"/>
+    <w:lsdException w:name="Light List Accent 5" w:uiPriority="61" w:semiHidden="0" w:unhideWhenUsed="0"/>
+    <w:lsdException w:name="Light Grid Accent 5" w:uiPriority="62" w:semiHidden="0" w:unhideWhenUsed="0"/>
+    <w:lsdException w:name="Medium Shading 1 Accent 5" w:uiPriority="63" w:semiHidden="0" w:unhideWhenUsed="0"/>
+    <w:lsdException w:name="Medium Shading 2 Accent 5" w:uiPriority="64" w:semiHidden="0" w:unhideWhenUsed="0"/>
+    <w:lsdException w:name="Medium List 1 Accent 5" w:uiPriority="65" w:semiHidden="0" w:unhideWhenUsed="0"/>
+    <w:lsdException w:name="Medium List 2 Accent 5" w:uiPriority="66" w:semiHidden="0" w:unhideWhenUsed="0"/>
+    <w:lsdException w:name="Medium Grid 1 Accent 5" w:uiPriority="67" w:semiHidden="0" w:unhideWhenUsed="0"/>
+    <w:lsdException w:name="Medium Grid 2 Accent 5" w:uiPriority="68" w:semiHidden="0" w:unhideWhenUsed="0"/>
+    <w:lsdException w:name="Medium Grid 3 Accent 5" w:uiPriority="69" w:semiHidden="0" w:unhideWhenUsed="0"/>
+    <w:lsdException w:name="Dark List Accent 5" w:uiPriority="70" w:semiHidden="0" w:unhideWhenUsed="0"/>
+    <w:lsdException w:name="Colorful Shading Accent 5" w:uiPriority="71" w:semiHidden="0" w:unhideWhenUsed="0"/>
+    <w:lsdException w:name="Colorful List Accent 5" w:uiPriority="72" w:semiHidden="0" w:unhideWhenUsed="0"/>
+    <w:lsdException w:name="Colorful Grid Accent 5" w:uiPriority="73" w:semiHidden="0" w:unhideWhenUsed="0"/>
+    <w:lsdException w:name="Light Shading Accent 6" w:uiPriority="60" w:semiHidden="0" w:unhideWhenUsed="0"/>
+    <w:lsdException w:name="Light List Accent 6" w:uiPriority="61" w:semiHidden="0" w:unhideWhenUsed="0"/>
+    <w:lsdException w:name="Light Grid Accent 6" w:uiPriority="62" w:semiHidden="0" w:unhideWhenUsed="0"/>
+    <w:lsdException w:name="Medium Shading 1 Accent 6" w:uiPriority="63" w:semiHidden="0" w:unhideWhenUsed="0"/>
+    <w:lsdException w:name="Medium Shading 2 Accent 6" w:uiPriority="64" w:semiHidden="0" w:unhideWhenUsed="0"/>
+    <w:lsdException w:name="Medium List 1 Accent 6" w:uiPriority="65" w:semiHidden="0" w:unhideWhenUsed="0"/>
+    <w:lsdException w:name="Medium List 2 Accent 6" w:uiPriority="66" w:semiHidden="0" w:unhideWhenUsed="0"/>
+    <w:lsdException w:name="Medium Grid 1 Accent 6" w:uiPriority="67" w:semiHidden="0" w:unhideWhenUsed="0"/>
+    <w:lsdException w:name="Medium Grid 2 Accent 6" w:uiPriority="68" w:semiHidden="0" w:unhideWhenUsed="0"/>
+    <w:lsdException w:name="Medium Grid 3 Accent 6" w:uiPriority="69" w:semiHidden="0" w:unhideWhenUsed="0"/>
+    <w:lsdException w:name="Dark List Accent 6" w:uiPriority="70" w:semiHidden="0" w:unhideWhenUsed="0"/>
+    <w:lsdException w:name="Colorful Shading Accent 6" w:uiPriority="71" w:semiHidden="0" w:unhideWhenUsed="0"/>
+    <w:lsdException w:name="Colorful List Accent 6" w:uiPriority="72" w:semiHidden="0" w:unhideWhenUsed="0"/>
+    <w:lsdException w:name="Colorful Grid Accent 6" w:uiPriority="73" w:semiHidden="0" w:unhideWhenUsed="0"/>
+    <w:lsdException w:name="Subtle Emphasis" w:uiPriority="19" w:semiHidden="0" w:unhideWhenUsed="0" w:qFormat="1"/>
+    <w:lsdException w:name="Intense Emphasis" w:uiPriority="21" w:semiHidden="0" w:unhideWhenUsed="0" w:qFormat="1"/>
+    <w:lsdException w:name="Subtle Reference" w:uiPriority="31" w:semiHidden="0" w:unhideWhenUsed="0" w:qFormat="1"/>
+    <w:lsdException w:name="Intense Reference" w:uiPriority="32" w:semiHidden="0" w:unhideWhenUsed="0" w:qFormat="1"/>
+    <w:lsdException w:name="Book Title" w:uiPriority="33" w:semiHidden="0" w:unhideWhenUsed="0" w:qFormat="1"/>
     <w:lsdException w:name="Bibliography" w:uiPriority="37"/>
     <w:lsdException w:name="TOC Heading" w:uiPriority="39" w:qFormat="1"/>
   </w:latentStyles>
-  <w:style w:type="paragraph" w:default="1" w:styleId="Normal">
+  <w:style w:type="paragraph" w:styleId="Normal" w:default="1">
     <w:name w:val="Normal"/>
     <w:qFormat/>
-    <w:rsid w:val="00D11EA1"/>
+    <w:rsid w:val="00d11ea1"/>
+    <w:pPr>
+      <w:widowControl/>
+      <w:bidi w:val="0"/>
+      <w:spacing w:lineRule="auto" w:line="276" w:before="0" w:after="200"/>
+      <w:jc w:val="left"/>
+    </w:pPr>
+    <w:rPr>
+      <w:rFonts w:ascii="Calibri" w:hAnsi="Calibri" w:eastAsia="Calibri" w:cs="" w:asciiTheme="minorHAnsi" w:cstheme="minorBidi" w:eastAsiaTheme="minorHAnsi" w:hAnsiTheme="minorHAnsi"/>
+      <w:color w:val="auto"/>
+      <w:kern w:val="0"/>
+      <w:sz w:val="22"/>
+      <w:szCs w:val="22"/>
+      <w:lang w:val="en-US" w:eastAsia="en-US" w:bidi="ar-SA"/>
+    </w:rPr>
   </w:style>
-  <w:style w:type="character" w:default="1" w:styleId="DefaultParagraphFont">
+  <w:style w:type="character" w:styleId="DefaultParagraphFont" w:default="1">
     <w:name w:val="Default Paragraph Font"/>
     <w:uiPriority w:val="1"/>
     <w:unhideWhenUsed/>
+    <w:qFormat/>
+    <w:rPr/>
+  </w:style>
+  <w:style w:type="character" w:styleId="InternetLink">
+    <w:name w:val="Internet Link"/>
+    <w:basedOn w:val="DefaultParagraphFont"/>
+    <w:uiPriority w:val="99"/>
+    <w:unhideWhenUsed/>
+    <w:rsid w:val="000c7d5a"/>
+    <w:rPr>
+      <w:color w:val="0000FF" w:themeColor="hyperlink"/>
+      <w:u w:val="single"/>
+    </w:rPr>
+  </w:style>
+  <w:style w:type="paragraph" w:styleId="Heading">
+    <w:name w:val="Heading"/>
+    <w:basedOn w:val="Normal"/>
+    <w:next w:val="TextBody"/>
+    <w:qFormat/>
+    <w:pPr>
+      <w:keepNext w:val="true"/>
+      <w:spacing w:before="240" w:after="120"/>
+    </w:pPr>
+    <w:rPr>
+      <w:rFonts w:ascii="DejaVu Sans" w:hAnsi="DejaVu Sans" w:eastAsia="DejaVu Sans" w:cs="DejaVu Sans"/>
+      <w:sz w:val="28"/>
+      <w:szCs w:val="28"/>
+    </w:rPr>
+  </w:style>
+  <w:style w:type="paragraph" w:styleId="TextBody">
+    <w:name w:val="Body Text"/>
+    <w:basedOn w:val="Normal"/>
+    <w:pPr>
+      <w:spacing w:lineRule="auto" w:line="276" w:before="0" w:after="140"/>
+    </w:pPr>
+    <w:rPr/>
+  </w:style>
+  <w:style w:type="paragraph" w:styleId="List">
+    <w:name w:val="List"/>
+    <w:basedOn w:val="TextBody"/>
+    <w:pPr/>
+    <w:rPr/>
+  </w:style>
+  <w:style w:type="paragraph" w:styleId="Caption">
+    <w:name w:val="Caption"/>
+    <w:basedOn w:val="Normal"/>
+    <w:qFormat/>
+    <w:pPr>
+      <w:suppressLineNumbers/>
+      <w:spacing w:before="120" w:after="120"/>
+    </w:pPr>
+    <w:rPr>
+      <w:i/>
+      <w:iCs/>
+      <w:sz w:val="24"/>
+      <w:szCs w:val="24"/>
+    </w:rPr>
+  </w:style>
+  <w:style w:type="paragraph" w:styleId="Index">
+    <w:name w:val="Index"/>
+    <w:basedOn w:val="Normal"/>
+    <w:qFormat/>
+    <w:pPr>
+      <w:suppressLineNumbers/>
+    </w:pPr>
+    <w:rPr/>
+  </w:style>
+  <w:style w:type="paragraph" w:styleId="ListParagraph">
+    <w:name w:val="List Paragraph"/>
+    <w:basedOn w:val="Normal"/>
+    <w:uiPriority w:val="34"/>
+    <w:qFormat/>
+    <w:rsid w:val="000c7d5a"/>
+    <w:pPr>
+      <w:spacing w:before="0" w:after="200"/>
+      <w:ind w:left="720" w:hanging="0"/>
+      <w:contextualSpacing/>
+    </w:pPr>
+    <w:rPr/>
+  </w:style>
+  <w:style w:type="numbering" w:styleId="NoList" w:default="1">
+    <w:name w:val="No List"/>
+    <w:uiPriority w:val="99"/>
+    <w:semiHidden/>
+    <w:unhideWhenUsed/>
+    <w:qFormat/>
   </w:style>
   <w:style w:type="table" w:default="1" w:styleId="TableNormal">
     <w:name w:val="Normal Table"/>
@@ -851,34 +1123,6 @@
         <w:right w:w="108" w:type="dxa"/>
       </w:tblCellMar>
     </w:tblPr>
-  </w:style>
-  <w:style w:type="numbering" w:default="1" w:styleId="NoList">
-    <w:name w:val="No List"/>
-    <w:uiPriority w:val="99"/>
-    <w:semiHidden/>
-    <w:unhideWhenUsed/>
-  </w:style>
-  <w:style w:type="paragraph" w:styleId="ListParagraph">
-    <w:name w:val="List Paragraph"/>
-    <w:basedOn w:val="Normal"/>
-    <w:uiPriority w:val="34"/>
-    <w:qFormat/>
-    <w:rsid w:val="000C7D5A"/>
-    <w:pPr>
-      <w:ind w:left="720"/>
-      <w:contextualSpacing/>
-    </w:pPr>
-  </w:style>
-  <w:style w:type="character" w:styleId="Hyperlink">
-    <w:name w:val="Hyperlink"/>
-    <w:basedOn w:val="DefaultParagraphFont"/>
-    <w:uiPriority w:val="99"/>
-    <w:unhideWhenUsed/>
-    <w:rsid w:val="000C7D5A"/>
-    <w:rPr>
-      <w:color w:val="0000FF" w:themeColor="hyperlink"/>
-      <w:u w:val="single"/>
-    </w:rPr>
   </w:style>
 </w:styles>
 </file>

</xml_diff>